<commit_message>
add about page,update ERD
</commit_message>
<xml_diff>
--- a/ERD.docx
+++ b/ERD.docx
@@ -11,7 +11,7 @@
           <wp:inline distT="0" distB="0" distL="0" distR="0">
             <wp:extent cx="5943600" cy="4592011"/>
             <wp:effectExtent l="0" t="0" r="0" b="0"/>
-            <wp:docPr id="1" name="Picture 1" descr="C:\Users\asma\Downloads\erdplus-diagram(5).png"/>
+            <wp:docPr id="2" name="Picture 2" descr="C:\Users\asma\Downloads\erdplus-diagram(6).png"/>
             <wp:cNvGraphicFramePr>
               <a:graphicFrameLocks xmlns:a="http://schemas.openxmlformats.org/drawingml/2006/main" noChangeAspect="1"/>
             </wp:cNvGraphicFramePr>
@@ -19,7 +19,7 @@
               <a:graphicData uri="http://schemas.openxmlformats.org/drawingml/2006/picture">
                 <pic:pic xmlns:pic="http://schemas.openxmlformats.org/drawingml/2006/picture">
                   <pic:nvPicPr>
-                    <pic:cNvPr id="0" name="Picture 1" descr="C:\Users\asma\Downloads\erdplus-diagram(5).png"/>
+                    <pic:cNvPr id="0" name="Picture 1" descr="C:\Users\asma\Downloads\erdplus-diagram(6).png"/>
                     <pic:cNvPicPr>
                       <a:picLocks noChangeAspect="1" noChangeArrowheads="1"/>
                     </pic:cNvPicPr>

</xml_diff>

<commit_message>
completionDelete/RequestDelete/updatePrice in request codes
these codes(html form/php) will allow the employee(manger) to delete
records from completion/request relations. this is in case if the
organization or trainee change thier mind and dont want to take the
service/request any more. also the code of update price will done after
the agreement.
</commit_message>
<xml_diff>
--- a/ERD.docx
+++ b/ERD.docx
@@ -169,8 +169,6 @@
       <w:r>
         <w:t xml:space="preserve">online </w:t>
       </w:r>
-      <w:bookmarkStart w:id="0" w:name="_GoBack"/>
-      <w:bookmarkEnd w:id="0"/>
       <w:r>
         <w:t>course registration. Therefore, our data base will keep tracks of the company</w:t>
       </w:r>
@@ -712,45 +710,23 @@
       </w:r>
     </w:p>
     <w:p>
-      <w:r>
+      <w:pPr>
+        <w:pBdr>
+          <w:bottom w:val="triple" w:sz="4" w:space="1" w:color="960000"/>
+        </w:pBdr>
         <w:rPr>
           <w:rFonts w:asciiTheme="majorBidi" w:hAnsiTheme="majorBidi" w:cstheme="majorBidi"/>
           <w:sz w:val="24"/>
           <w:szCs w:val="24"/>
         </w:rPr>
-        <w:t>All our relations have full functional dependencies, no partial or transitive</w:t>
-      </w:r>
+      </w:pPr>
       <w:r>
         <w:rPr>
           <w:rFonts w:asciiTheme="majorBidi" w:hAnsiTheme="majorBidi" w:cstheme="majorBidi"/>
           <w:sz w:val="24"/>
           <w:szCs w:val="24"/>
         </w:rPr>
-        <w:t xml:space="preserve"> FD</w:t>
-      </w:r>
-      <w:r>
-        <w:rPr>
-          <w:rFonts w:asciiTheme="majorBidi" w:hAnsiTheme="majorBidi" w:cstheme="majorBidi"/>
-          <w:sz w:val="24"/>
-          <w:szCs w:val="24"/>
-        </w:rPr>
-        <w:t>. So no need to do any FD test</w:t>
-      </w:r>
-      <w:r>
-        <w:rPr>
-          <w:rFonts w:asciiTheme="majorBidi" w:hAnsiTheme="majorBidi" w:cstheme="majorBidi"/>
-          <w:sz w:val="24"/>
-          <w:szCs w:val="24"/>
-        </w:rPr>
-        <w:t>, since all of them in the 3NF</w:t>
-      </w:r>
-      <w:r>
-        <w:rPr>
-          <w:rFonts w:asciiTheme="majorBidi" w:hAnsiTheme="majorBidi" w:cstheme="majorBidi"/>
-          <w:sz w:val="24"/>
-          <w:szCs w:val="24"/>
-        </w:rPr>
-        <w:t>.</w:t>
+        <w:t xml:space="preserve">All our relations have full functional dependencies, no partial or transitive FD. So no need to do any FD test, since all of them in the 3NF. We have created our relational Model from the ERD and the first description of our company. So, it was a straightforward process, for that we didn’t need to normalize any of them.  </w:t>
       </w:r>
     </w:p>
     <w:p>
@@ -759,6 +735,8 @@
           <w:bottom w:val="triple" w:sz="4" w:space="1" w:color="960000"/>
         </w:pBdr>
       </w:pPr>
+      <w:bookmarkStart w:id="0" w:name="_GoBack"/>
+      <w:bookmarkEnd w:id="0"/>
     </w:p>
     <w:sectPr>
       <w:pgSz w:w="12240" w:h="15840"/>

</xml_diff>

<commit_message>
updating on the queries of our database
we add here the 6 queries that our interfaces will be about.
</commit_message>
<xml_diff>
--- a/ERD.docx
+++ b/ERD.docx
@@ -726,7 +726,119 @@
           <w:sz w:val="24"/>
           <w:szCs w:val="24"/>
         </w:rPr>
-        <w:t xml:space="preserve">All our relations have full functional dependencies, no partial or transitive FD. So no need to do any FD test, since all of them in the 3NF. We have created our relational Model from the ERD and the first description of our company. So, it was a straightforward process, for that we didn’t need to normalize any of them.  </w:t>
+        <w:t xml:space="preserve">All </w:t>
+      </w:r>
+      <w:r>
+        <w:rPr>
+          <w:rFonts w:asciiTheme="majorBidi" w:hAnsiTheme="majorBidi" w:cstheme="majorBidi"/>
+          <w:sz w:val="24"/>
+          <w:szCs w:val="24"/>
+        </w:rPr>
+        <w:t xml:space="preserve">of </w:t>
+      </w:r>
+      <w:r>
+        <w:rPr>
+          <w:rFonts w:asciiTheme="majorBidi" w:hAnsiTheme="majorBidi" w:cstheme="majorBidi"/>
+          <w:sz w:val="24"/>
+          <w:szCs w:val="24"/>
+        </w:rPr>
+        <w:t>our relations have full functional dependencies,</w:t>
+      </w:r>
+      <w:r>
+        <w:rPr>
+          <w:rFonts w:asciiTheme="majorBidi" w:hAnsiTheme="majorBidi" w:cstheme="majorBidi"/>
+          <w:sz w:val="24"/>
+          <w:szCs w:val="24"/>
+        </w:rPr>
+        <w:t xml:space="preserve"> no partial or transitive FD. There is </w:t>
+      </w:r>
+      <w:r>
+        <w:rPr>
+          <w:rFonts w:asciiTheme="majorBidi" w:hAnsiTheme="majorBidi" w:cstheme="majorBidi"/>
+          <w:sz w:val="24"/>
+          <w:szCs w:val="24"/>
+        </w:rPr>
+        <w:t>no need to do any FD test, since all of them</w:t>
+      </w:r>
+      <w:r>
+        <w:rPr>
+          <w:rFonts w:asciiTheme="majorBidi" w:hAnsiTheme="majorBidi" w:cstheme="majorBidi"/>
+          <w:sz w:val="24"/>
+          <w:szCs w:val="24"/>
+        </w:rPr>
+        <w:t xml:space="preserve"> are</w:t>
+      </w:r>
+      <w:r>
+        <w:rPr>
+          <w:rFonts w:asciiTheme="majorBidi" w:hAnsiTheme="majorBidi" w:cstheme="majorBidi"/>
+          <w:sz w:val="24"/>
+          <w:szCs w:val="24"/>
+        </w:rPr>
+        <w:t xml:space="preserve"> in the 3NF. </w:t>
+      </w:r>
+      <w:r>
+        <w:rPr>
+          <w:rFonts w:asciiTheme="majorBidi" w:hAnsiTheme="majorBidi" w:cstheme="majorBidi"/>
+          <w:sz w:val="24"/>
+          <w:szCs w:val="24"/>
+        </w:rPr>
+        <w:t>We have created our relational m</w:t>
+      </w:r>
+      <w:r>
+        <w:rPr>
+          <w:rFonts w:asciiTheme="majorBidi" w:hAnsiTheme="majorBidi" w:cstheme="majorBidi"/>
+          <w:sz w:val="24"/>
+          <w:szCs w:val="24"/>
+        </w:rPr>
+        <w:t>odel from the ERD</w:t>
+      </w:r>
+      <w:r>
+        <w:rPr>
+          <w:rFonts w:asciiTheme="majorBidi" w:hAnsiTheme="majorBidi" w:cstheme="majorBidi"/>
+          <w:sz w:val="24"/>
+          <w:szCs w:val="24"/>
+        </w:rPr>
+        <w:t xml:space="preserve">, which was based on </w:t>
+      </w:r>
+      <w:r>
+        <w:rPr>
+          <w:rFonts w:asciiTheme="majorBidi" w:hAnsiTheme="majorBidi" w:cstheme="majorBidi"/>
+          <w:sz w:val="24"/>
+          <w:szCs w:val="24"/>
+        </w:rPr>
+        <w:t xml:space="preserve">the first </w:t>
+      </w:r>
+      <w:r>
+        <w:rPr>
+          <w:rFonts w:asciiTheme="majorBidi" w:hAnsiTheme="majorBidi" w:cstheme="majorBidi"/>
+          <w:sz w:val="24"/>
+          <w:szCs w:val="24"/>
+        </w:rPr>
+        <w:t>description of our company. I</w:t>
+      </w:r>
+      <w:r>
+        <w:rPr>
+          <w:rFonts w:asciiTheme="majorBidi" w:hAnsiTheme="majorBidi" w:cstheme="majorBidi"/>
+          <w:sz w:val="24"/>
+          <w:szCs w:val="24"/>
+        </w:rPr>
+        <w:t>t was a straightf</w:t>
+      </w:r>
+      <w:r>
+        <w:rPr>
+          <w:rFonts w:asciiTheme="majorBidi" w:hAnsiTheme="majorBidi" w:cstheme="majorBidi"/>
+          <w:sz w:val="24"/>
+          <w:szCs w:val="24"/>
+        </w:rPr>
+        <w:t>orward process, which meant</w:t>
+      </w:r>
+      <w:r>
+        <w:rPr>
+          <w:rFonts w:asciiTheme="majorBidi" w:hAnsiTheme="majorBidi" w:cstheme="majorBidi"/>
+          <w:sz w:val="24"/>
+          <w:szCs w:val="24"/>
+        </w:rPr>
+        <w:t xml:space="preserve"> we didn’t need to normalize any of them.  </w:t>
       </w:r>
     </w:p>
     <w:p>
@@ -735,9 +847,119 @@
           <w:bottom w:val="triple" w:sz="4" w:space="1" w:color="960000"/>
         </w:pBdr>
       </w:pPr>
+    </w:p>
+    <w:p/>
+    <w:p>
+      <w:pPr>
+        <w:pStyle w:val="NormalWeb"/>
+        <w:spacing w:before="0" w:beforeAutospacing="0" w:after="240" w:afterAutospacing="0" w:line="276" w:lineRule="auto"/>
+      </w:pPr>
+      <w:r>
+        <w:rPr>
+          <w:i/>
+          <w:iCs/>
+          <w:color w:val="C00000"/>
+          <w:sz w:val="28"/>
+          <w:szCs w:val="28"/>
+          <w:u w:val="single"/>
+        </w:rPr>
+        <w:t>Error checking</w:t>
+      </w:r>
+      <w:r>
+        <w:rPr>
+          <w:i/>
+          <w:iCs/>
+          <w:color w:val="C00000"/>
+          <w:sz w:val="28"/>
+          <w:szCs w:val="28"/>
+          <w:u w:val="single"/>
+        </w:rPr>
+        <w:t>:</w:t>
+      </w:r>
+    </w:p>
+    <w:p>
+      <w:pPr>
+        <w:pBdr>
+          <w:bottom w:val="triple" w:sz="4" w:space="1" w:color="960000"/>
+        </w:pBdr>
+        <w:rPr>
+          <w:rFonts w:asciiTheme="majorBidi" w:hAnsiTheme="majorBidi" w:cstheme="majorBidi"/>
+          <w:sz w:val="24"/>
+          <w:szCs w:val="24"/>
+        </w:rPr>
+      </w:pPr>
+      <w:r>
+        <w:rPr>
+          <w:rFonts w:asciiTheme="majorBidi" w:hAnsiTheme="majorBidi" w:cstheme="majorBidi"/>
+          <w:sz w:val="24"/>
+          <w:szCs w:val="24"/>
+        </w:rPr>
+        <w:t>In all interfaces, we check first if our user actually is registered or not (</w:t>
+      </w:r>
+      <w:r>
+        <w:rPr>
+          <w:rFonts w:asciiTheme="majorBidi" w:hAnsiTheme="majorBidi" w:cstheme="majorBidi"/>
+          <w:sz w:val="24"/>
+          <w:szCs w:val="24"/>
+        </w:rPr>
+        <w:t>if</w:t>
+      </w:r>
+      <w:r>
+        <w:rPr>
+          <w:rFonts w:asciiTheme="majorBidi" w:hAnsiTheme="majorBidi" w:cstheme="majorBidi"/>
+          <w:sz w:val="24"/>
+          <w:szCs w:val="24"/>
+        </w:rPr>
+        <w:t xml:space="preserve"> he has a record in our Database or not) in this case we will make sure none of the database constrains will be affected</w:t>
+      </w:r>
+      <w:r>
+        <w:rPr>
+          <w:rFonts w:asciiTheme="majorBidi" w:hAnsiTheme="majorBidi" w:cstheme="majorBidi"/>
+          <w:sz w:val="24"/>
+          <w:szCs w:val="24"/>
+        </w:rPr>
+        <w:t xml:space="preserve"> a</w:t>
+      </w:r>
+      <w:r>
+        <w:rPr>
+          <w:rFonts w:asciiTheme="majorBidi" w:hAnsiTheme="majorBidi" w:cstheme="majorBidi"/>
+          <w:sz w:val="24"/>
+          <w:szCs w:val="24"/>
+        </w:rPr>
+        <w:t xml:space="preserve">nd </w:t>
+      </w:r>
+      <w:r>
+        <w:rPr>
+          <w:rFonts w:asciiTheme="majorBidi" w:hAnsiTheme="majorBidi" w:cstheme="majorBidi"/>
+          <w:sz w:val="24"/>
+          <w:szCs w:val="24"/>
+        </w:rPr>
+        <w:t xml:space="preserve">that </w:t>
+      </w:r>
       <w:bookmarkStart w:id="0" w:name="_GoBack"/>
       <w:bookmarkEnd w:id="0"/>
-    </w:p>
+      <w:r>
+        <w:rPr>
+          <w:rFonts w:asciiTheme="majorBidi" w:hAnsiTheme="majorBidi" w:cstheme="majorBidi"/>
+          <w:sz w:val="24"/>
+          <w:szCs w:val="24"/>
+        </w:rPr>
+        <w:t xml:space="preserve">the process will works smoothly without errors. </w:t>
+      </w:r>
+    </w:p>
+    <w:p>
+      <w:pPr>
+        <w:pBdr>
+          <w:bottom w:val="triple" w:sz="4" w:space="1" w:color="960000"/>
+        </w:pBdr>
+        <w:rPr>
+          <w:rFonts w:asciiTheme="majorBidi" w:hAnsiTheme="majorBidi" w:cstheme="majorBidi"/>
+          <w:sz w:val="24"/>
+          <w:szCs w:val="24"/>
+        </w:rPr>
+      </w:pPr>
+    </w:p>
+    <w:p/>
     <w:sectPr>
       <w:pgSz w:w="12240" w:h="15840"/>
       <w:pgMar w:top="1440" w:right="1440" w:bottom="1440" w:left="1440" w:header="720" w:footer="720" w:gutter="0"/>

</xml_diff>

<commit_message>
Adding first version of final report
this is the first version of final report, it has description, ERD,
relational Model, Queries in DB and those who we make interfaces for
them. application usage, error checking , constraints, team schecdule.
We need to add ( screen shots, more about indexing- transactions) please
check for any suggestions or modification?
</commit_message>
<xml_diff>
--- a/ERD.docx
+++ b/ERD.docx
@@ -6,6 +6,343 @@
       <w:pPr>
         <w:pStyle w:val="NormalWeb"/>
         <w:spacing w:line="276" w:lineRule="auto"/>
+        <w:jc w:val="center"/>
+        <w:rPr>
+          <w:b/>
+          <w:bCs/>
+          <w:i/>
+          <w:iCs/>
+          <w:color w:val="2F5496" w:themeColor="accent5" w:themeShade="BF"/>
+          <w:sz w:val="36"/>
+          <w:szCs w:val="36"/>
+          <w:u w:val="single"/>
+        </w:rPr>
+      </w:pPr>
+    </w:p>
+    <w:p>
+      <w:pPr>
+        <w:pStyle w:val="NormalWeb"/>
+        <w:spacing w:line="276" w:lineRule="auto"/>
+        <w:jc w:val="center"/>
+        <w:rPr>
+          <w:b/>
+          <w:bCs/>
+          <w:i/>
+          <w:iCs/>
+          <w:color w:val="2F5496" w:themeColor="accent5" w:themeShade="BF"/>
+          <w:sz w:val="36"/>
+          <w:szCs w:val="36"/>
+          <w:u w:val="single"/>
+        </w:rPr>
+      </w:pPr>
+    </w:p>
+    <w:p>
+      <w:pPr>
+        <w:pStyle w:val="NormalWeb"/>
+        <w:spacing w:line="276" w:lineRule="auto"/>
+        <w:jc w:val="center"/>
+        <w:rPr>
+          <w:b/>
+          <w:bCs/>
+          <w:i/>
+          <w:iCs/>
+          <w:color w:val="000000" w:themeColor="text1"/>
+          <w:sz w:val="36"/>
+          <w:szCs w:val="36"/>
+          <w:u w:val="single"/>
+        </w:rPr>
+      </w:pPr>
+      <w:r>
+        <w:rPr>
+          <w:b/>
+          <w:bCs/>
+          <w:i/>
+          <w:iCs/>
+          <w:color w:val="000000" w:themeColor="text1"/>
+          <w:sz w:val="36"/>
+          <w:szCs w:val="36"/>
+          <w:u w:val="single"/>
+        </w:rPr>
+        <w:t xml:space="preserve">Group #3 </w:t>
+      </w:r>
+    </w:p>
+    <w:p>
+      <w:pPr>
+        <w:pStyle w:val="NormalWeb"/>
+        <w:spacing w:line="276" w:lineRule="auto"/>
+        <w:jc w:val="center"/>
+        <w:rPr>
+          <w:b/>
+          <w:bCs/>
+          <w:i/>
+          <w:iCs/>
+          <w:color w:val="000000" w:themeColor="text1"/>
+          <w:sz w:val="36"/>
+          <w:szCs w:val="36"/>
+          <w:u w:val="single"/>
+        </w:rPr>
+      </w:pPr>
+      <w:r>
+        <w:rPr>
+          <w:b/>
+          <w:bCs/>
+          <w:i/>
+          <w:iCs/>
+          <w:color w:val="000000" w:themeColor="text1"/>
+          <w:sz w:val="36"/>
+          <w:szCs w:val="36"/>
+          <w:u w:val="single"/>
+        </w:rPr>
+        <w:t>Members: Asma - Zackline - Nina</w:t>
+      </w:r>
+    </w:p>
+    <w:p>
+      <w:pPr>
+        <w:pStyle w:val="NormalWeb"/>
+        <w:spacing w:line="276" w:lineRule="auto"/>
+        <w:jc w:val="center"/>
+        <w:rPr>
+          <w:b/>
+          <w:bCs/>
+          <w:i/>
+          <w:iCs/>
+          <w:color w:val="2F5496" w:themeColor="accent5" w:themeShade="BF"/>
+          <w:sz w:val="36"/>
+          <w:szCs w:val="36"/>
+          <w:u w:val="single"/>
+        </w:rPr>
+      </w:pPr>
+      <w:r>
+        <w:rPr>
+          <w:b/>
+          <w:bCs/>
+          <w:i/>
+          <w:iCs/>
+          <w:color w:val="2F5496" w:themeColor="accent5" w:themeShade="BF"/>
+          <w:sz w:val="36"/>
+          <w:szCs w:val="36"/>
+          <w:u w:val="single"/>
+        </w:rPr>
+        <w:t>ERD</w:t>
+      </w:r>
+    </w:p>
+    <w:p>
+      <w:pPr>
+        <w:pStyle w:val="NormalWeb"/>
+        <w:spacing w:line="276" w:lineRule="auto"/>
+        <w:jc w:val="center"/>
+        <w:rPr>
+          <w:b/>
+          <w:bCs/>
+          <w:i/>
+          <w:iCs/>
+          <w:color w:val="2F5496" w:themeColor="accent5" w:themeShade="BF"/>
+          <w:sz w:val="36"/>
+          <w:szCs w:val="36"/>
+          <w:u w:val="single"/>
+        </w:rPr>
+      </w:pPr>
+      <w:r>
+        <w:rPr>
+          <w:b/>
+          <w:bCs/>
+          <w:i/>
+          <w:iCs/>
+          <w:color w:val="2F5496" w:themeColor="accent5" w:themeShade="BF"/>
+          <w:sz w:val="36"/>
+          <w:szCs w:val="36"/>
+          <w:u w:val="single"/>
+        </w:rPr>
+        <w:t>Due date:  11/15/2016</w:t>
+      </w:r>
+    </w:p>
+    <w:p>
+      <w:pPr>
+        <w:pStyle w:val="NormalWeb"/>
+        <w:spacing w:line="276" w:lineRule="auto"/>
+        <w:jc w:val="center"/>
+        <w:rPr>
+          <w:b/>
+          <w:bCs/>
+          <w:i/>
+          <w:iCs/>
+          <w:color w:val="2F5496" w:themeColor="accent5" w:themeShade="BF"/>
+          <w:sz w:val="36"/>
+          <w:szCs w:val="36"/>
+          <w:u w:val="single"/>
+        </w:rPr>
+      </w:pPr>
+      <w:r>
+        <w:rPr>
+          <w:b/>
+          <w:bCs/>
+          <w:i/>
+          <w:iCs/>
+          <w:color w:val="2F5496" w:themeColor="accent5" w:themeShade="BF"/>
+          <w:sz w:val="36"/>
+          <w:szCs w:val="36"/>
+          <w:u w:val="single"/>
+        </w:rPr>
+        <w:t>Course#: CSC 621</w:t>
+      </w:r>
+    </w:p>
+    <w:p>
+      <w:pPr>
+        <w:pStyle w:val="NormalWeb"/>
+        <w:spacing w:line="276" w:lineRule="auto"/>
+        <w:jc w:val="center"/>
+        <w:rPr>
+          <w:b/>
+          <w:bCs/>
+          <w:i/>
+          <w:iCs/>
+          <w:color w:val="2F5496" w:themeColor="accent5" w:themeShade="BF"/>
+          <w:sz w:val="36"/>
+          <w:szCs w:val="36"/>
+          <w:u w:val="single"/>
+        </w:rPr>
+      </w:pPr>
+    </w:p>
+    <w:p>
+      <w:pPr>
+        <w:pStyle w:val="NormalWeb"/>
+        <w:spacing w:line="276" w:lineRule="auto"/>
+        <w:jc w:val="center"/>
+        <w:rPr>
+          <w:b/>
+          <w:bCs/>
+          <w:i/>
+          <w:iCs/>
+          <w:color w:val="2F5496" w:themeColor="accent5" w:themeShade="BF"/>
+          <w:sz w:val="36"/>
+          <w:szCs w:val="36"/>
+          <w:u w:val="single"/>
+        </w:rPr>
+      </w:pPr>
+    </w:p>
+    <w:p>
+      <w:pPr>
+        <w:pStyle w:val="NormalWeb"/>
+        <w:spacing w:line="276" w:lineRule="auto"/>
+        <w:jc w:val="center"/>
+        <w:rPr>
+          <w:b/>
+          <w:bCs/>
+          <w:i/>
+          <w:iCs/>
+          <w:color w:val="2F5496" w:themeColor="accent5" w:themeShade="BF"/>
+          <w:sz w:val="36"/>
+          <w:szCs w:val="36"/>
+          <w:u w:val="single"/>
+        </w:rPr>
+      </w:pPr>
+    </w:p>
+    <w:p>
+      <w:pPr>
+        <w:pStyle w:val="NormalWeb"/>
+        <w:spacing w:line="276" w:lineRule="auto"/>
+        <w:jc w:val="center"/>
+        <w:rPr>
+          <w:b/>
+          <w:bCs/>
+          <w:i/>
+          <w:iCs/>
+          <w:color w:val="2F5496" w:themeColor="accent5" w:themeShade="BF"/>
+          <w:sz w:val="36"/>
+          <w:szCs w:val="36"/>
+          <w:u w:val="single"/>
+        </w:rPr>
+      </w:pPr>
+    </w:p>
+    <w:p>
+      <w:pPr>
+        <w:pStyle w:val="NormalWeb"/>
+        <w:spacing w:line="276" w:lineRule="auto"/>
+        <w:jc w:val="center"/>
+        <w:rPr>
+          <w:b/>
+          <w:bCs/>
+          <w:i/>
+          <w:iCs/>
+          <w:color w:val="2F5496" w:themeColor="accent5" w:themeShade="BF"/>
+          <w:sz w:val="36"/>
+          <w:szCs w:val="36"/>
+          <w:u w:val="single"/>
+        </w:rPr>
+      </w:pPr>
+    </w:p>
+    <w:p>
+      <w:pPr>
+        <w:pStyle w:val="NormalWeb"/>
+        <w:spacing w:line="276" w:lineRule="auto"/>
+        <w:jc w:val="center"/>
+        <w:rPr>
+          <w:b/>
+          <w:bCs/>
+          <w:i/>
+          <w:iCs/>
+          <w:color w:val="2F5496" w:themeColor="accent5" w:themeShade="BF"/>
+          <w:sz w:val="36"/>
+          <w:szCs w:val="36"/>
+          <w:u w:val="single"/>
+        </w:rPr>
+      </w:pPr>
+    </w:p>
+    <w:p>
+      <w:pPr>
+        <w:pStyle w:val="NormalWeb"/>
+        <w:spacing w:line="276" w:lineRule="auto"/>
+        <w:jc w:val="center"/>
+        <w:rPr>
+          <w:b/>
+          <w:bCs/>
+          <w:i/>
+          <w:iCs/>
+          <w:color w:val="2F5496" w:themeColor="accent5" w:themeShade="BF"/>
+          <w:sz w:val="36"/>
+          <w:szCs w:val="36"/>
+          <w:u w:val="single"/>
+        </w:rPr>
+      </w:pPr>
+    </w:p>
+    <w:p>
+      <w:pPr>
+        <w:pStyle w:val="NormalWeb"/>
+        <w:spacing w:line="276" w:lineRule="auto"/>
+        <w:jc w:val="center"/>
+        <w:rPr>
+          <w:b/>
+          <w:bCs/>
+          <w:i/>
+          <w:iCs/>
+          <w:color w:val="2F5496" w:themeColor="accent5" w:themeShade="BF"/>
+          <w:sz w:val="36"/>
+          <w:szCs w:val="36"/>
+          <w:u w:val="single"/>
+        </w:rPr>
+      </w:pPr>
+    </w:p>
+    <w:p>
+      <w:pPr>
+        <w:pStyle w:val="NormalWeb"/>
+        <w:spacing w:line="276" w:lineRule="auto"/>
+        <w:jc w:val="center"/>
+        <w:rPr>
+          <w:b/>
+          <w:bCs/>
+          <w:i/>
+          <w:iCs/>
+          <w:color w:val="2F5496" w:themeColor="accent5" w:themeShade="BF"/>
+          <w:sz w:val="36"/>
+          <w:szCs w:val="36"/>
+          <w:u w:val="single"/>
+        </w:rPr>
+      </w:pPr>
+    </w:p>
+    <w:p>
+      <w:pPr>
+        <w:pStyle w:val="NormalWeb"/>
+        <w:spacing w:line="276" w:lineRule="auto"/>
         <w:jc w:val="both"/>
         <w:rPr>
           <w:i/>
@@ -16,7 +353,12 @@
           <w:u w:val="single"/>
         </w:rPr>
       </w:pPr>
-      <w:r>
+    </w:p>
+    <w:p>
+      <w:pPr>
+        <w:pStyle w:val="NormalWeb"/>
+        <w:spacing w:line="276" w:lineRule="auto"/>
+        <w:jc w:val="both"/>
         <w:rPr>
           <w:i/>
           <w:iCs/>
@@ -25,6 +367,17 @@
           <w:szCs w:val="32"/>
           <w:u w:val="single"/>
         </w:rPr>
+      </w:pPr>
+      <w:r>
+        <w:rPr>
+          <w:i/>
+          <w:iCs/>
+          <w:color w:val="C00000"/>
+          <w:sz w:val="32"/>
+          <w:szCs w:val="32"/>
+          <w:u w:val="single"/>
+        </w:rPr>
+        <w:lastRenderedPageBreak/>
         <w:t>ERD:</w:t>
       </w:r>
     </w:p>
@@ -348,7 +701,7 @@
         <w:jc w:val="both"/>
       </w:pPr>
       <w:r>
-        <w:t>For each organization requests a service, DB keeps track of unique organization identifier, organization name, and sector (private or public), location, phone, password.</w:t>
+        <w:t>For each organization, DB keeps track of unique organization identifier, organization name, and sector (private or public), location, phone, password.</w:t>
       </w:r>
     </w:p>
     <w:p>
@@ -362,7 +715,10 @@
         <w:jc w:val="both"/>
       </w:pPr>
       <w:r>
-        <w:t>For each Trainee takes a course, DB keeps track of unique trainee identifier, name, and phone, password.</w:t>
+        <w:t xml:space="preserve">For each Trainee, </w:t>
+      </w:r>
+      <w:r>
+        <w:t>DB keeps track of unique trainee identifier, name, and phone, password.</w:t>
       </w:r>
     </w:p>
     <w:p>
@@ -434,6 +790,8 @@
       <w:r>
         <w:t xml:space="preserve"> </w:t>
       </w:r>
+      <w:bookmarkStart w:id="0" w:name="_GoBack"/>
+      <w:bookmarkEnd w:id="0"/>
     </w:p>
     <w:p>
       <w:pPr>
@@ -494,8 +852,6 @@
       <w:r>
         <w:t>Each employee (who works as an I</w:t>
       </w:r>
-      <w:bookmarkStart w:id="0" w:name="_GoBack"/>
-      <w:bookmarkEnd w:id="0"/>
       <w:r>
         <w:t xml:space="preserve">nstructor) teaches 0 or many courses, and each course is thought by exactly one employee since the company is small and have limited </w:t>
       </w:r>
@@ -549,6 +905,21 @@
           <w:i/>
           <w:iCs/>
           <w:color w:val="960000"/>
+          <w:sz w:val="32"/>
+          <w:szCs w:val="32"/>
+          <w:u w:val="single"/>
+        </w:rPr>
+      </w:pPr>
+    </w:p>
+    <w:p>
+      <w:pPr>
+        <w:pStyle w:val="NormalWeb"/>
+        <w:spacing w:line="276" w:lineRule="auto"/>
+        <w:jc w:val="both"/>
+        <w:rPr>
+          <w:i/>
+          <w:iCs/>
+          <w:color w:val="C00000"/>
           <w:sz w:val="32"/>
           <w:szCs w:val="32"/>
           <w:u w:val="single"/>

</xml_diff>